<commit_message>
Added top two acceptance rates combination
</commit_message>
<xml_diff>
--- a/Accept_Coupons.docx
+++ b/Accept_Coupons.docx
@@ -1887,13 +1887,7 @@
         <w:rPr>
           <w:rFonts w:asciiTheme="minorHAnsi" w:hAnsiTheme="minorHAnsi"/>
         </w:rPr>
-        <w:t>c</w:t>
-      </w:r>
-      <w:r>
-        <w:rPr>
-          <w:rFonts w:asciiTheme="minorHAnsi" w:hAnsiTheme="minorHAnsi"/>
-        </w:rPr>
-        <w:t>offeehouse</w:t>
+        <w:t>coffeehouse</w:t>
       </w:r>
       <w:r>
         <w:rPr>
@@ -2447,81 +2441,443 @@
         </w:rPr>
         <w:t>.</w:t>
       </w:r>
+    </w:p>
+    <w:p>
+      <w:pPr>
+        <w:rPr>
+          <w:rFonts w:asciiTheme="minorHAnsi" w:hAnsiTheme="minorHAnsi"/>
+        </w:rPr>
+      </w:pPr>
+    </w:p>
+    <w:p>
+      <w:pPr>
+        <w:spacing w:after="60"/>
+        <w:rPr>
+          <w:rFonts w:asciiTheme="minorHAnsi" w:hAnsiTheme="minorHAnsi"/>
+          <w:b/>
+          <w:i/>
+        </w:rPr>
+      </w:pPr>
+      <w:r>
+        <w:rPr>
+          <w:rFonts w:asciiTheme="minorHAnsi" w:hAnsiTheme="minorHAnsi"/>
+          <w:b/>
+          <w:i/>
+        </w:rPr>
+        <w:t>Acceptance rate for a combination of features</w:t>
+      </w:r>
+      <w:r>
+        <w:rPr>
+          <w:rFonts w:asciiTheme="minorHAnsi" w:hAnsiTheme="minorHAnsi"/>
+          <w:b/>
+          <w:i/>
+        </w:rPr>
+        <w:t xml:space="preserve"> </w:t>
+      </w:r>
+    </w:p>
+    <w:p>
+      <w:pPr>
+        <w:spacing w:after="60"/>
+        <w:rPr>
+          <w:rFonts w:asciiTheme="minorHAnsi" w:hAnsiTheme="minorHAnsi"/>
+          <w:shd w:val="clear" w:color="auto" w:fill="FFFFFF"/>
+        </w:rPr>
+      </w:pPr>
+      <w:r>
+        <w:rPr>
+          <w:rFonts w:asciiTheme="minorHAnsi" w:hAnsiTheme="minorHAnsi"/>
+          <w:shd w:val="clear" w:color="auto" w:fill="FFFFFF"/>
+        </w:rPr>
+        <w:t>T</w:t>
+      </w:r>
+      <w:r>
+        <w:rPr>
+          <w:rFonts w:asciiTheme="minorHAnsi" w:hAnsiTheme="minorHAnsi"/>
+          <w:shd w:val="clear" w:color="auto" w:fill="FFFFFF"/>
+        </w:rPr>
+        <w:t xml:space="preserve">op two (2) acceptance rates for each of the following features were investigated: </w:t>
+      </w:r>
+    </w:p>
+    <w:p>
+      <w:pPr>
+        <w:pStyle w:val="ListParagraph"/>
+        <w:numPr>
+          <w:ilvl w:val="0"/>
+          <w:numId w:val="5"/>
+        </w:numPr>
+        <w:rPr>
+          <w:rFonts w:asciiTheme="minorHAnsi" w:hAnsiTheme="minorHAnsi"/>
+        </w:rPr>
+      </w:pPr>
+      <w:r>
+        <w:rPr>
+          <w:rFonts w:asciiTheme="minorHAnsi" w:hAnsiTheme="minorHAnsi"/>
+        </w:rPr>
+        <w:t>B</w:t>
+      </w:r>
+      <w:r>
+        <w:rPr>
+          <w:rFonts w:asciiTheme="minorHAnsi" w:hAnsiTheme="minorHAnsi"/>
+        </w:rPr>
+        <w:t>ar = ['1-3','4-8']</w:t>
+      </w:r>
+    </w:p>
+    <w:p>
+      <w:pPr>
+        <w:pStyle w:val="ListParagraph"/>
+        <w:numPr>
+          <w:ilvl w:val="0"/>
+          <w:numId w:val="5"/>
+        </w:numPr>
+        <w:rPr>
+          <w:rFonts w:asciiTheme="minorHAnsi" w:hAnsiTheme="minorHAnsi"/>
+        </w:rPr>
+      </w:pPr>
+      <w:r>
+        <w:rPr>
+          <w:rFonts w:asciiTheme="minorHAnsi" w:hAnsiTheme="minorHAnsi"/>
+        </w:rPr>
+        <w:t>A</w:t>
+      </w:r>
+      <w:r>
+        <w:rPr>
+          <w:rFonts w:asciiTheme="minorHAnsi" w:hAnsiTheme="minorHAnsi"/>
+        </w:rPr>
+        <w:t>ge = ['16','21']</w:t>
+      </w:r>
+    </w:p>
+    <w:p>
+      <w:pPr>
+        <w:pStyle w:val="ListParagraph"/>
+        <w:numPr>
+          <w:ilvl w:val="0"/>
+          <w:numId w:val="5"/>
+        </w:numPr>
+        <w:rPr>
+          <w:rFonts w:asciiTheme="minorHAnsi" w:hAnsiTheme="minorHAnsi"/>
+        </w:rPr>
+      </w:pPr>
+      <w:r>
+        <w:rPr>
+          <w:rFonts w:asciiTheme="minorHAnsi" w:hAnsiTheme="minorHAnsi"/>
+        </w:rPr>
+        <w:t>P</w:t>
+      </w:r>
+      <w:r>
+        <w:rPr>
+          <w:rFonts w:asciiTheme="minorHAnsi" w:hAnsiTheme="minorHAnsi"/>
+        </w:rPr>
+        <w:t>assenger = ['Friend(s)','Partner']</w:t>
+      </w:r>
+    </w:p>
+    <w:p>
+      <w:pPr>
+        <w:pStyle w:val="ListParagraph"/>
+        <w:numPr>
+          <w:ilvl w:val="0"/>
+          <w:numId w:val="5"/>
+        </w:numPr>
+        <w:rPr>
+          <w:rFonts w:asciiTheme="minorHAnsi" w:hAnsiTheme="minorHAnsi"/>
+        </w:rPr>
+      </w:pPr>
+      <w:r>
+        <w:rPr>
+          <w:rFonts w:asciiTheme="minorHAnsi" w:hAnsiTheme="minorHAnsi"/>
+        </w:rPr>
+        <w:t>C</w:t>
+      </w:r>
+      <w:r>
+        <w:rPr>
+          <w:rFonts w:asciiTheme="minorHAnsi" w:hAnsiTheme="minorHAnsi"/>
+        </w:rPr>
+        <w:t>offeehouse = ['1-3','4-8']</w:t>
+      </w:r>
+    </w:p>
+    <w:p>
+      <w:pPr>
+        <w:pStyle w:val="ListParagraph"/>
+        <w:numPr>
+          <w:ilvl w:val="0"/>
+          <w:numId w:val="5"/>
+        </w:numPr>
+        <w:rPr>
+          <w:rFonts w:asciiTheme="minorHAnsi" w:hAnsiTheme="minorHAnsi"/>
+        </w:rPr>
+      </w:pPr>
+      <w:r>
+        <w:rPr>
+          <w:rFonts w:asciiTheme="minorHAnsi" w:hAnsiTheme="minorHAnsi"/>
+        </w:rPr>
+        <w:t>I</w:t>
+      </w:r>
+      <w:r>
+        <w:rPr>
+          <w:rFonts w:asciiTheme="minorHAnsi" w:hAnsiTheme="minorHAnsi"/>
+        </w:rPr>
+        <w:t>ncome = ['25000','50000']</w:t>
+      </w:r>
+    </w:p>
+    <w:p>
+      <w:pPr>
+        <w:pStyle w:val="ListParagraph"/>
+        <w:numPr>
+          <w:ilvl w:val="0"/>
+          <w:numId w:val="5"/>
+        </w:numPr>
+        <w:rPr>
+          <w:rFonts w:asciiTheme="minorHAnsi" w:hAnsiTheme="minorHAnsi"/>
+        </w:rPr>
+      </w:pPr>
+      <w:r>
+        <w:rPr>
+          <w:rFonts w:asciiTheme="minorHAnsi" w:hAnsiTheme="minorHAnsi"/>
+        </w:rPr>
+        <w:t>R</w:t>
+      </w:r>
+      <w:r>
+        <w:rPr>
+          <w:rFonts w:asciiTheme="minorHAnsi" w:hAnsiTheme="minorHAnsi"/>
+        </w:rPr>
+        <w:t>estaurantlessthan20 = ['0','gt8']</w:t>
+      </w:r>
+    </w:p>
+    <w:p>
+      <w:pPr>
+        <w:pStyle w:val="ListParagraph"/>
+        <w:numPr>
+          <w:ilvl w:val="0"/>
+          <w:numId w:val="5"/>
+        </w:numPr>
+        <w:rPr>
+          <w:rFonts w:asciiTheme="minorHAnsi" w:hAnsiTheme="minorHAnsi"/>
+        </w:rPr>
+      </w:pPr>
+      <w:r>
+        <w:rPr>
+          <w:rFonts w:asciiTheme="minorHAnsi" w:hAnsiTheme="minorHAnsi"/>
+        </w:rPr>
+        <w:t>M</w:t>
+      </w:r>
+      <w:r>
+        <w:rPr>
+          <w:rFonts w:asciiTheme="minorHAnsi" w:hAnsiTheme="minorHAnsi"/>
+        </w:rPr>
+        <w:t>aritalstatus = ['Single','Unmarried partner'</w:t>
+      </w:r>
+      <w:r>
+        <w:rPr>
+          <w:rFonts w:asciiTheme="minorHAnsi" w:hAnsiTheme="minorHAnsi"/>
+        </w:rPr>
+        <w:t>]</w:t>
+      </w:r>
+    </w:p>
+    <w:p>
+      <w:pPr>
+        <w:pStyle w:val="ListParagraph"/>
+        <w:numPr>
+          <w:ilvl w:val="0"/>
+          <w:numId w:val="5"/>
+        </w:numPr>
+        <w:rPr>
+          <w:rFonts w:asciiTheme="minorHAnsi" w:hAnsiTheme="minorHAnsi"/>
+        </w:rPr>
+      </w:pPr>
+      <w:r>
+        <w:rPr>
+          <w:rFonts w:asciiTheme="minorHAnsi" w:hAnsiTheme="minorHAnsi"/>
+        </w:rPr>
+        <w:t>O</w:t>
+      </w:r>
+      <w:r>
+        <w:rPr>
+          <w:rFonts w:asciiTheme="minorHAnsi" w:hAnsiTheme="minorHAnsi"/>
+        </w:rPr>
+        <w:t>ccupation = ['Healthcare Support','Construction &amp; Extraction']</w:t>
+      </w:r>
+    </w:p>
+    <w:p>
+      <w:pPr>
+        <w:spacing w:after="60"/>
+        <w:rPr>
+          <w:rFonts w:asciiTheme="minorHAnsi" w:hAnsiTheme="minorHAnsi"/>
+          <w:shd w:val="clear" w:color="auto" w:fill="FFFFFF"/>
+        </w:rPr>
+      </w:pPr>
+      <w:r>
+        <w:rPr>
+          <w:rFonts w:asciiTheme="minorHAnsi" w:hAnsiTheme="minorHAnsi"/>
+          <w:shd w:val="clear" w:color="auto" w:fill="FFFFFF"/>
+        </w:rPr>
+        <w:t xml:space="preserve"> </w:t>
+      </w:r>
+      <w:r>
+        <w:rPr>
+          <w:rFonts w:asciiTheme="minorHAnsi" w:hAnsiTheme="minorHAnsi"/>
+          <w:shd w:val="clear" w:color="auto" w:fill="FFFFFF"/>
+        </w:rPr>
+        <w:t>The resulting acceptance rate was (0.63) for this combination.</w:t>
+      </w:r>
+    </w:p>
+    <w:p>
+      <w:pPr>
+        <w:rPr>
+          <w:rFonts w:asciiTheme="minorHAnsi" w:hAnsiTheme="minorHAnsi"/>
+        </w:rPr>
+      </w:pPr>
+    </w:p>
+    <w:p>
+      <w:pPr>
+        <w:spacing w:after="60"/>
+        <w:rPr>
+          <w:rFonts w:asciiTheme="minorHAnsi" w:hAnsiTheme="minorHAnsi"/>
+          <w:b/>
+          <w:i/>
+        </w:rPr>
+      </w:pPr>
+      <w:r>
+        <w:rPr>
+          <w:rFonts w:asciiTheme="minorHAnsi" w:hAnsiTheme="minorHAnsi"/>
+          <w:b/>
+          <w:i/>
+        </w:rPr>
+        <w:t>Next steps</w:t>
+      </w:r>
+    </w:p>
+    <w:p>
+      <w:pPr>
+        <w:rPr>
+          <w:rFonts w:asciiTheme="minorHAnsi" w:hAnsiTheme="minorHAnsi"/>
+        </w:rPr>
+      </w:pPr>
+      <w:r>
+        <w:rPr>
+          <w:rFonts w:asciiTheme="minorHAnsi" w:hAnsiTheme="minorHAnsi"/>
+        </w:rPr>
+        <w:t xml:space="preserve">As shown above, the coupons should be offered </w:t>
+      </w:r>
+      <w:r>
+        <w:rPr>
+          <w:rFonts w:asciiTheme="minorHAnsi" w:hAnsiTheme="minorHAnsi"/>
+        </w:rPr>
+        <w:t xml:space="preserve">preferably </w:t>
+      </w:r>
+      <w:r>
+        <w:rPr>
+          <w:rFonts w:asciiTheme="minorHAnsi" w:hAnsiTheme="minorHAnsi"/>
+        </w:rPr>
+        <w:t xml:space="preserve">to </w:t>
+      </w:r>
+      <w:r>
+        <w:rPr>
+          <w:rFonts w:asciiTheme="minorHAnsi" w:hAnsiTheme="minorHAnsi"/>
+        </w:rPr>
+        <w:t xml:space="preserve">drivers with </w:t>
+      </w:r>
+      <w:r>
+        <w:rPr>
+          <w:rFonts w:asciiTheme="minorHAnsi" w:hAnsiTheme="minorHAnsi"/>
+        </w:rPr>
+        <w:t>the combinations of features where the acceptance rate is higher tha</w:t>
+      </w:r>
+      <w:r>
+        <w:rPr>
+          <w:rFonts w:asciiTheme="minorHAnsi" w:hAnsiTheme="minorHAnsi"/>
+        </w:rPr>
+        <w:t>n</w:t>
+      </w:r>
+      <w:r>
+        <w:rPr>
+          <w:rFonts w:asciiTheme="minorHAnsi" w:hAnsiTheme="minorHAnsi"/>
+        </w:rPr>
+        <w:t xml:space="preserve"> the </w:t>
+      </w:r>
+      <w:r>
+        <w:rPr>
+          <w:rFonts w:asciiTheme="minorHAnsi" w:hAnsiTheme="minorHAnsi"/>
+        </w:rPr>
+        <w:t>total observations</w:t>
+      </w:r>
+      <w:r>
+        <w:rPr>
+          <w:rFonts w:asciiTheme="minorHAnsi" w:hAnsiTheme="minorHAnsi"/>
+        </w:rPr>
+        <w:t xml:space="preserve"> </w:t>
+      </w:r>
+      <w:r>
+        <w:rPr>
+          <w:rFonts w:asciiTheme="minorHAnsi" w:hAnsiTheme="minorHAnsi"/>
+        </w:rPr>
+        <w:t>acceptance rate of (0.57).</w:t>
+      </w:r>
+      <w:r>
+        <w:rPr>
+          <w:rFonts w:asciiTheme="minorHAnsi" w:hAnsiTheme="minorHAnsi"/>
+        </w:rPr>
+        <w:t xml:space="preserve"> </w:t>
+      </w:r>
+    </w:p>
+    <w:p>
+      <w:pPr>
+        <w:rPr>
+          <w:rFonts w:asciiTheme="minorHAnsi" w:hAnsiTheme="minorHAnsi"/>
+        </w:rPr>
+      </w:pPr>
+      <w:r>
+        <w:rPr>
+          <w:rFonts w:asciiTheme="minorHAnsi" w:hAnsiTheme="minorHAnsi"/>
+        </w:rPr>
+        <w:t xml:space="preserve">It </w:t>
+      </w:r>
+      <w:r>
+        <w:rPr>
+          <w:rFonts w:asciiTheme="minorHAnsi" w:hAnsiTheme="minorHAnsi"/>
+        </w:rPr>
+        <w:t>w</w:t>
+      </w:r>
+      <w:r>
+        <w:rPr>
+          <w:rFonts w:asciiTheme="minorHAnsi" w:hAnsiTheme="minorHAnsi"/>
+        </w:rPr>
+        <w:t>ill</w:t>
+      </w:r>
+      <w:r>
+        <w:rPr>
+          <w:rFonts w:asciiTheme="minorHAnsi" w:hAnsiTheme="minorHAnsi"/>
+        </w:rPr>
+        <w:t xml:space="preserve"> be interesting to see how the other coupons </w:t>
+      </w:r>
+      <w:r>
+        <w:rPr>
+          <w:rFonts w:asciiTheme="minorHAnsi" w:hAnsiTheme="minorHAnsi"/>
+        </w:rPr>
+        <w:t xml:space="preserve">would </w:t>
+      </w:r>
+      <w:r>
+        <w:rPr>
+          <w:rFonts w:asciiTheme="minorHAnsi" w:hAnsiTheme="minorHAnsi"/>
+        </w:rPr>
+        <w:t>perform</w:t>
+      </w:r>
+      <w:r>
+        <w:rPr>
+          <w:rFonts w:asciiTheme="minorHAnsi" w:hAnsiTheme="minorHAnsi"/>
+        </w:rPr>
+        <w:t xml:space="preserve"> when a similar investigation is done on them – this is </w:t>
+      </w:r>
+      <w:r>
+        <w:rPr>
+          <w:rFonts w:asciiTheme="minorHAnsi" w:hAnsiTheme="minorHAnsi"/>
+        </w:rPr>
+        <w:t xml:space="preserve">also </w:t>
+      </w:r>
       <w:bookmarkStart w:id="0" w:name="_GoBack"/>
       <w:bookmarkEnd w:id="0"/>
-    </w:p>
-    <w:p>
-      <w:pPr>
-        <w:rPr>
-          <w:rFonts w:asciiTheme="minorHAnsi" w:hAnsiTheme="minorHAnsi"/>
-        </w:rPr>
-      </w:pPr>
-    </w:p>
-    <w:p>
-      <w:pPr>
-        <w:spacing w:after="60"/>
-        <w:rPr>
-          <w:rFonts w:asciiTheme="minorHAnsi" w:hAnsiTheme="minorHAnsi"/>
-          <w:b/>
-          <w:i/>
-        </w:rPr>
-      </w:pPr>
-      <w:r>
-        <w:rPr>
-          <w:rFonts w:asciiTheme="minorHAnsi" w:hAnsiTheme="minorHAnsi"/>
-          <w:b/>
-          <w:i/>
-        </w:rPr>
-        <w:t>Next steps</w:t>
-      </w:r>
-    </w:p>
-    <w:p>
-      <w:pPr>
-        <w:rPr>
-          <w:rFonts w:asciiTheme="minorHAnsi" w:hAnsiTheme="minorHAnsi"/>
-        </w:rPr>
-      </w:pPr>
-      <w:r>
-        <w:rPr>
-          <w:rFonts w:asciiTheme="minorHAnsi" w:hAnsiTheme="minorHAnsi"/>
-        </w:rPr>
-        <w:t xml:space="preserve">It </w:t>
-      </w:r>
-      <w:r>
-        <w:rPr>
-          <w:rFonts w:asciiTheme="minorHAnsi" w:hAnsiTheme="minorHAnsi"/>
-        </w:rPr>
-        <w:t>w</w:t>
-      </w:r>
-      <w:r>
-        <w:rPr>
-          <w:rFonts w:asciiTheme="minorHAnsi" w:hAnsiTheme="minorHAnsi"/>
-        </w:rPr>
-        <w:t>ill</w:t>
-      </w:r>
-      <w:r>
-        <w:rPr>
-          <w:rFonts w:asciiTheme="minorHAnsi" w:hAnsiTheme="minorHAnsi"/>
-        </w:rPr>
-        <w:t xml:space="preserve"> be interesting to see how the other coupons </w:t>
-      </w:r>
-      <w:r>
-        <w:rPr>
-          <w:rFonts w:asciiTheme="minorHAnsi" w:hAnsiTheme="minorHAnsi"/>
-        </w:rPr>
-        <w:t xml:space="preserve">would </w:t>
-      </w:r>
-      <w:r>
-        <w:rPr>
-          <w:rFonts w:asciiTheme="minorHAnsi" w:hAnsiTheme="minorHAnsi"/>
-        </w:rPr>
-        <w:t>perform</w:t>
-      </w:r>
-      <w:r>
-        <w:rPr>
-          <w:rFonts w:asciiTheme="minorHAnsi" w:hAnsiTheme="minorHAnsi"/>
-        </w:rPr>
-        <w:t xml:space="preserve"> when a similar investigation is done on them – this is being recommended.</w:t>
+      <w:r>
+        <w:rPr>
+          <w:rFonts w:asciiTheme="minorHAnsi" w:hAnsiTheme="minorHAnsi"/>
+        </w:rPr>
+        <w:t>recommended.</w:t>
       </w:r>
     </w:p>
     <w:p>
@@ -2827,6 +3183,119 @@
 <file path=word/numbering.xml><?xml version="1.0" encoding="utf-8"?>
 <w:numbering xmlns:wpc="http://schemas.microsoft.com/office/word/2010/wordprocessingCanvas" xmlns:cx="http://schemas.microsoft.com/office/drawing/2014/chartex" xmlns:cx1="http://schemas.microsoft.com/office/drawing/2015/9/8/chartex" xmlns:cx2="http://schemas.microsoft.com/office/drawing/2015/10/21/chartex" xmlns:cx3="http://schemas.microsoft.com/office/drawing/2016/5/9/chartex" xmlns:cx4="http://schemas.microsoft.com/office/drawing/2016/5/10/chartex" xmlns:cx5="http://schemas.microsoft.com/office/drawing/2016/5/11/chartex" xmlns:cx6="http://schemas.microsoft.com/office/drawing/2016/5/12/chartex" xmlns:cx7="http://schemas.microsoft.com/office/drawing/2016/5/13/chartex" xmlns:cx8="http://schemas.microsoft.com/office/drawing/2016/5/14/chartex" xmlns:mc="http://schemas.openxmlformats.org/markup-compatibility/2006" xmlns:aink="http://schemas.microsoft.com/office/drawing/2016/ink" xmlns:am3d="http://schemas.microsoft.com/office/drawing/2017/model3d" xmlns:o="urn:schemas-microsoft-com:office:office" xmlns:r="http://schemas.openxmlformats.org/officeDocument/2006/relationships" xmlns:m="http://schemas.openxmlformats.org/officeDocument/2006/math" xmlns:v="urn:schemas-microsoft-com:vml" xmlns:wp14="http://schemas.microsoft.com/office/word/2010/wordprocessingDrawing" xmlns:wp="http://schemas.openxmlformats.org/drawingml/2006/wordprocessingDrawing" xmlns:w10="urn:schemas-microsoft-com:office:word" xmlns:w="http://schemas.openxmlformats.org/wordprocessingml/2006/main" xmlns:w14="http://schemas.microsoft.com/office/word/2010/wordml" xmlns:w15="http://schemas.microsoft.com/office/word/2012/wordml" xmlns:w16cid="http://schemas.microsoft.com/office/word/2016/wordml/cid" xmlns:w16se="http://schemas.microsoft.com/office/word/2015/wordml/symex" xmlns:wpg="http://schemas.microsoft.com/office/word/2010/wordprocessingGroup" xmlns:wpi="http://schemas.microsoft.com/office/word/2010/wordprocessingInk" xmlns:wne="http://schemas.microsoft.com/office/word/2006/wordml" xmlns:wps="http://schemas.microsoft.com/office/word/2010/wordprocessingShape" mc:Ignorable="w14 w15 w16se w16cid wp14">
   <w:abstractNum w:abstractNumId="0" w15:restartNumberingAfterBreak="0">
+    <w:nsid w:val="46880BEF"/>
+    <w:multiLevelType w:val="hybridMultilevel"/>
+    <w:tmpl w:val="13005332"/>
+    <w:lvl w:ilvl="0" w:tplc="04090001">
+      <w:start w:val="1"/>
+      <w:numFmt w:val="bullet"/>
+      <w:lvlText w:val=""/>
+      <w:lvlJc w:val="left"/>
+      <w:pPr>
+        <w:ind w:left="720" w:hanging="360"/>
+      </w:pPr>
+      <w:rPr>
+        <w:rFonts w:ascii="Symbol" w:hAnsi="Symbol" w:hint="default"/>
+      </w:rPr>
+    </w:lvl>
+    <w:lvl w:ilvl="1" w:tplc="04090003" w:tentative="1">
+      <w:start w:val="1"/>
+      <w:numFmt w:val="bullet"/>
+      <w:lvlText w:val="o"/>
+      <w:lvlJc w:val="left"/>
+      <w:pPr>
+        <w:ind w:left="1440" w:hanging="360"/>
+      </w:pPr>
+      <w:rPr>
+        <w:rFonts w:ascii="Courier New" w:hAnsi="Courier New" w:cs="Courier New" w:hint="default"/>
+      </w:rPr>
+    </w:lvl>
+    <w:lvl w:ilvl="2" w:tplc="04090005" w:tentative="1">
+      <w:start w:val="1"/>
+      <w:numFmt w:val="bullet"/>
+      <w:lvlText w:val=""/>
+      <w:lvlJc w:val="left"/>
+      <w:pPr>
+        <w:ind w:left="2160" w:hanging="360"/>
+      </w:pPr>
+      <w:rPr>
+        <w:rFonts w:ascii="Wingdings" w:hAnsi="Wingdings" w:hint="default"/>
+      </w:rPr>
+    </w:lvl>
+    <w:lvl w:ilvl="3" w:tplc="04090001" w:tentative="1">
+      <w:start w:val="1"/>
+      <w:numFmt w:val="bullet"/>
+      <w:lvlText w:val=""/>
+      <w:lvlJc w:val="left"/>
+      <w:pPr>
+        <w:ind w:left="2880" w:hanging="360"/>
+      </w:pPr>
+      <w:rPr>
+        <w:rFonts w:ascii="Symbol" w:hAnsi="Symbol" w:hint="default"/>
+      </w:rPr>
+    </w:lvl>
+    <w:lvl w:ilvl="4" w:tplc="04090003" w:tentative="1">
+      <w:start w:val="1"/>
+      <w:numFmt w:val="bullet"/>
+      <w:lvlText w:val="o"/>
+      <w:lvlJc w:val="left"/>
+      <w:pPr>
+        <w:ind w:left="3600" w:hanging="360"/>
+      </w:pPr>
+      <w:rPr>
+        <w:rFonts w:ascii="Courier New" w:hAnsi="Courier New" w:cs="Courier New" w:hint="default"/>
+      </w:rPr>
+    </w:lvl>
+    <w:lvl w:ilvl="5" w:tplc="04090005" w:tentative="1">
+      <w:start w:val="1"/>
+      <w:numFmt w:val="bullet"/>
+      <w:lvlText w:val=""/>
+      <w:lvlJc w:val="left"/>
+      <w:pPr>
+        <w:ind w:left="4320" w:hanging="360"/>
+      </w:pPr>
+      <w:rPr>
+        <w:rFonts w:ascii="Wingdings" w:hAnsi="Wingdings" w:hint="default"/>
+      </w:rPr>
+    </w:lvl>
+    <w:lvl w:ilvl="6" w:tplc="04090001" w:tentative="1">
+      <w:start w:val="1"/>
+      <w:numFmt w:val="bullet"/>
+      <w:lvlText w:val=""/>
+      <w:lvlJc w:val="left"/>
+      <w:pPr>
+        <w:ind w:left="5040" w:hanging="360"/>
+      </w:pPr>
+      <w:rPr>
+        <w:rFonts w:ascii="Symbol" w:hAnsi="Symbol" w:hint="default"/>
+      </w:rPr>
+    </w:lvl>
+    <w:lvl w:ilvl="7" w:tplc="04090003" w:tentative="1">
+      <w:start w:val="1"/>
+      <w:numFmt w:val="bullet"/>
+      <w:lvlText w:val="o"/>
+      <w:lvlJc w:val="left"/>
+      <w:pPr>
+        <w:ind w:left="5760" w:hanging="360"/>
+      </w:pPr>
+      <w:rPr>
+        <w:rFonts w:ascii="Courier New" w:hAnsi="Courier New" w:cs="Courier New" w:hint="default"/>
+      </w:rPr>
+    </w:lvl>
+    <w:lvl w:ilvl="8" w:tplc="04090005" w:tentative="1">
+      <w:start w:val="1"/>
+      <w:numFmt w:val="bullet"/>
+      <w:lvlText w:val=""/>
+      <w:lvlJc w:val="left"/>
+      <w:pPr>
+        <w:ind w:left="6480" w:hanging="360"/>
+      </w:pPr>
+      <w:rPr>
+        <w:rFonts w:ascii="Wingdings" w:hAnsi="Wingdings" w:hint="default"/>
+      </w:rPr>
+    </w:lvl>
+  </w:abstractNum>
+  <w:abstractNum w:abstractNumId="1" w15:restartNumberingAfterBreak="0">
     <w:nsid w:val="4D1A1883"/>
     <w:multiLevelType w:val="hybridMultilevel"/>
     <w:tmpl w:val="CB18F1BE"/>
@@ -2939,7 +3408,7 @@
       </w:rPr>
     </w:lvl>
   </w:abstractNum>
-  <w:abstractNum w:abstractNumId="1" w15:restartNumberingAfterBreak="0">
+  <w:abstractNum w:abstractNumId="2" w15:restartNumberingAfterBreak="0">
     <w:nsid w:val="65665431"/>
     <w:multiLevelType w:val="hybridMultilevel"/>
     <w:tmpl w:val="4D0AEE7E"/>
@@ -3052,7 +3521,7 @@
       </w:rPr>
     </w:lvl>
   </w:abstractNum>
-  <w:abstractNum w:abstractNumId="2" w15:restartNumberingAfterBreak="0">
+  <w:abstractNum w:abstractNumId="3" w15:restartNumberingAfterBreak="0">
     <w:nsid w:val="6DC97B6E"/>
     <w:multiLevelType w:val="hybridMultilevel"/>
     <w:tmpl w:val="773CCD1A"/>
@@ -3165,7 +3634,7 @@
       </w:rPr>
     </w:lvl>
   </w:abstractNum>
-  <w:abstractNum w:abstractNumId="3" w15:restartNumberingAfterBreak="0">
+  <w:abstractNum w:abstractNumId="4" w15:restartNumberingAfterBreak="0">
     <w:nsid w:val="6F94424F"/>
     <w:multiLevelType w:val="multilevel"/>
     <w:tmpl w:val="297CC800"/>
@@ -3279,16 +3748,19 @@
     </w:lvl>
   </w:abstractNum>
   <w:num w:numId="1">
-    <w:abstractNumId w:val="0"/>
+    <w:abstractNumId w:val="1"/>
   </w:num>
   <w:num w:numId="2">
+    <w:abstractNumId w:val="3"/>
+  </w:num>
+  <w:num w:numId="3">
+    <w:abstractNumId w:val="4"/>
+  </w:num>
+  <w:num w:numId="4">
     <w:abstractNumId w:val="2"/>
   </w:num>
-  <w:num w:numId="3">
-    <w:abstractNumId w:val="3"/>
-  </w:num>
-  <w:num w:numId="4">
-    <w:abstractNumId w:val="1"/>
+  <w:num w:numId="5">
+    <w:abstractNumId w:val="0"/>
   </w:num>
 </w:numbering>
 </file>

</xml_diff>